<commit_message>
diagrama de uso hecho
</commit_message>
<xml_diff>
--- a/Documentacion Proyecto Jose Javier Galan.docx
+++ b/Documentacion Proyecto Jose Javier Galan.docx
@@ -12,7 +12,19 @@
         <w:rPr>
           <w:color w:val="00B050"/>
         </w:rPr>
-        <w:t>Nombre: Jose Javier Galan Salazar                                                                                     Curso:1ºDAM</w:t>
+        <w:t xml:space="preserve">Jose Javier Galan Salazar                                                                                     </w:t>
+      </w:r>
+      <w:r>
+        <w:rPr>
+          <w:color w:val="00B050"/>
+        </w:rPr>
+        <w:t xml:space="preserve">                       1</w:t>
+      </w:r>
+      <w:r>
+        <w:rPr>
+          <w:color w:val="00B050"/>
+        </w:rPr>
+        <w:t>ºDAM</w:t>
       </w:r>
     </w:p>
     <w:p/>
@@ -69,17 +81,15 @@
           <w:sz w:val="32"/>
           <w:szCs w:val="32"/>
         </w:rPr>
-        <w:t xml:space="preserve">Enlaces a </w:t>
-      </w:r>
-      <w:proofErr w:type="spellStart"/>
-      <w:r>
-        <w:rPr>
-          <w:sz w:val="32"/>
-          <w:szCs w:val="32"/>
-        </w:rPr>
-        <w:t>github</w:t>
-      </w:r>
-      <w:proofErr w:type="spellEnd"/>
+        <w:t xml:space="preserve">Enlace a </w:t>
+      </w:r>
+      <w:r>
+        <w:rPr>
+          <w:sz w:val="32"/>
+          <w:szCs w:val="32"/>
+        </w:rPr>
+        <w:t>GitHub</w:t>
+      </w:r>
       <w:r>
         <w:rPr>
           <w:sz w:val="32"/>
@@ -110,7 +120,7 @@
           <w:sz w:val="32"/>
           <w:szCs w:val="32"/>
         </w:rPr>
-        <w:t xml:space="preserve">Enlaces al </w:t>
+        <w:t xml:space="preserve">Enlace al </w:t>
       </w:r>
       <w:proofErr w:type="gramStart"/>
       <w:r>
@@ -296,6 +306,7 @@
       </w:pPr>
       <w:r>
         <w:rPr>
+          <w:noProof/>
           <w:sz w:val="32"/>
           <w:szCs w:val="32"/>
         </w:rPr>
@@ -343,14 +354,85 @@
           <w:szCs w:val="32"/>
         </w:rPr>
       </w:pPr>
-    </w:p>
-    <w:p>
-      <w:pPr>
-        <w:rPr>
-          <w:sz w:val="32"/>
-          <w:szCs w:val="32"/>
-        </w:rPr>
-      </w:pPr>
+      <w:r>
+        <w:rPr>
+          <w:sz w:val="32"/>
+          <w:szCs w:val="32"/>
+        </w:rPr>
+        <w:t>Diagrama de casos de uso:</w:t>
+      </w:r>
+    </w:p>
+    <w:p>
+      <w:pPr>
+        <w:rPr>
+          <w:sz w:val="32"/>
+          <w:szCs w:val="32"/>
+        </w:rPr>
+      </w:pPr>
+    </w:p>
+    <w:p>
+      <w:pPr>
+        <w:jc w:val="center"/>
+        <w:rPr>
+          <w:sz w:val="32"/>
+          <w:szCs w:val="32"/>
+        </w:rPr>
+      </w:pPr>
+      <w:r>
+        <w:rPr>
+          <w:noProof/>
+          <w:sz w:val="32"/>
+          <w:szCs w:val="32"/>
+        </w:rPr>
+        <w:drawing>
+          <wp:inline distT="0" distB="0" distL="0" distR="0" wp14:anchorId="47ECE5BF" wp14:editId="20369EAF">
+            <wp:extent cx="3246120" cy="4671832"/>
+            <wp:effectExtent l="0" t="0" r="0" b="0"/>
+            <wp:docPr id="1729298990" name="Imagen 1"/>
+            <wp:cNvGraphicFramePr>
+              <a:graphicFrameLocks xmlns:a="http://schemas.openxmlformats.org/drawingml/2006/main" noChangeAspect="1"/>
+            </wp:cNvGraphicFramePr>
+            <a:graphic xmlns:a="http://schemas.openxmlformats.org/drawingml/2006/main">
+              <a:graphicData uri="http://schemas.openxmlformats.org/drawingml/2006/picture">
+                <pic:pic xmlns:pic="http://schemas.openxmlformats.org/drawingml/2006/picture">
+                  <pic:nvPicPr>
+                    <pic:cNvPr id="0" name="Picture 1"/>
+                    <pic:cNvPicPr>
+                      <a:picLocks noChangeAspect="1" noChangeArrowheads="1"/>
+                    </pic:cNvPicPr>
+                  </pic:nvPicPr>
+                  <pic:blipFill>
+                    <a:blip r:embed="rId8">
+                      <a:extLst>
+                        <a:ext uri="{28A0092B-C50C-407E-A947-70E740481C1C}">
+                          <a14:useLocalDpi xmlns:a14="http://schemas.microsoft.com/office/drawing/2010/main" val="0"/>
+                        </a:ext>
+                      </a:extLst>
+                    </a:blip>
+                    <a:srcRect/>
+                    <a:stretch>
+                      <a:fillRect/>
+                    </a:stretch>
+                  </pic:blipFill>
+                  <pic:spPr bwMode="auto">
+                    <a:xfrm>
+                      <a:off x="0" y="0"/>
+                      <a:ext cx="3266073" cy="4700548"/>
+                    </a:xfrm>
+                    <a:prstGeom prst="rect">
+                      <a:avLst/>
+                    </a:prstGeom>
+                    <a:noFill/>
+                    <a:ln>
+                      <a:noFill/>
+                    </a:ln>
+                  </pic:spPr>
+                </pic:pic>
+              </a:graphicData>
+            </a:graphic>
+          </wp:inline>
+        </w:drawing>
+      </w:r>
     </w:p>
     <w:p>
       <w:pPr>
@@ -362,13 +444,46 @@
           <w:szCs w:val="44"/>
         </w:rPr>
       </w:pPr>
-      <w:r>
+    </w:p>
+    <w:p>
+      <w:pPr>
+        <w:jc w:val="center"/>
         <w:rPr>
           <w:b/>
           <w:bCs/>
           <w:sz w:val="44"/>
           <w:szCs w:val="44"/>
         </w:rPr>
+      </w:pPr>
+    </w:p>
+    <w:p>
+      <w:pPr>
+        <w:jc w:val="center"/>
+        <w:rPr>
+          <w:b/>
+          <w:bCs/>
+          <w:sz w:val="44"/>
+          <w:szCs w:val="44"/>
+        </w:rPr>
+      </w:pPr>
+    </w:p>
+    <w:p>
+      <w:pPr>
+        <w:jc w:val="center"/>
+        <w:rPr>
+          <w:b/>
+          <w:bCs/>
+          <w:sz w:val="44"/>
+          <w:szCs w:val="44"/>
+        </w:rPr>
+      </w:pPr>
+      <w:r>
+        <w:rPr>
+          <w:b/>
+          <w:bCs/>
+          <w:sz w:val="44"/>
+          <w:szCs w:val="44"/>
+        </w:rPr>
         <w:t>INTRODUCCION</w:t>
       </w:r>
     </w:p>
@@ -382,6 +497,7 @@
       </w:pPr>
       <w:r>
         <w:rPr>
+          <w:noProof/>
           <w:sz w:val="32"/>
           <w:szCs w:val="32"/>
         </w:rPr>
@@ -401,7 +517,7 @@
                     <pic:cNvPicPr/>
                   </pic:nvPicPr>
                   <pic:blipFill>
-                    <a:blip r:embed="rId8"/>
+                    <a:blip r:embed="rId9"/>
                     <a:stretch>
                       <a:fillRect/>
                     </a:stretch>
@@ -446,13 +562,22 @@
         </w:rPr>
         <w:t xml:space="preserve">Mi proyecto consiste en una tienda de compra de productos informáticos, que </w:t>
       </w:r>
+      <w:proofErr w:type="spellStart"/>
       <w:proofErr w:type="gramStart"/>
       <w:r>
         <w:rPr>
           <w:sz w:val="32"/>
           <w:szCs w:val="32"/>
         </w:rPr>
-        <w:t>esta compuesto</w:t>
+        <w:t>esta</w:t>
+      </w:r>
+      <w:proofErr w:type="spellEnd"/>
+      <w:r>
+        <w:rPr>
+          <w:sz w:val="32"/>
+          <w:szCs w:val="32"/>
+        </w:rPr>
+        <w:t xml:space="preserve"> compuesto</w:t>
       </w:r>
       <w:proofErr w:type="gramEnd"/>
       <w:r>
@@ -480,7 +605,6 @@
           <w:sz w:val="44"/>
           <w:szCs w:val="44"/>
         </w:rPr>
-        <w:lastRenderedPageBreak/>
         <w:t>HERRAMIENTAS UTILIZADAS</w:t>
       </w:r>
     </w:p>
@@ -572,6 +696,7 @@
           <w:sz w:val="32"/>
           <w:szCs w:val="32"/>
         </w:rPr>
+        <w:lastRenderedPageBreak/>
         <w:t>-Git: Control de versiones.</w:t>
       </w:r>
     </w:p>
@@ -697,6 +822,7 @@
       </w:pPr>
       <w:r>
         <w:rPr>
+          <w:noProof/>
           <w:sz w:val="32"/>
           <w:szCs w:val="32"/>
         </w:rPr>
@@ -716,7 +842,7 @@
                     <pic:cNvPicPr/>
                   </pic:nvPicPr>
                   <pic:blipFill>
-                    <a:blip r:embed="rId9"/>
+                    <a:blip r:embed="rId10"/>
                     <a:stretch>
                       <a:fillRect/>
                     </a:stretch>
@@ -745,6 +871,7 @@
       </w:r>
       <w:r>
         <w:rPr>
+          <w:noProof/>
           <w:sz w:val="32"/>
           <w:szCs w:val="32"/>
         </w:rPr>
@@ -764,7 +891,7 @@
                     <pic:cNvPicPr/>
                   </pic:nvPicPr>
                   <pic:blipFill>
-                    <a:blip r:embed="rId10"/>
+                    <a:blip r:embed="rId11"/>
                     <a:stretch>
                       <a:fillRect/>
                     </a:stretch>
@@ -832,7 +959,7 @@
           <w:sz w:val="32"/>
           <w:szCs w:val="32"/>
         </w:rPr>
-        <w:t xml:space="preserve">-Inicio de sesión de </w:t>
+        <w:t xml:space="preserve">-Inicio de sesión de usuario: En esta vista se piden los datos para iniciar sesión como </w:t>
       </w:r>
       <w:r>
         <w:rPr>
@@ -846,20 +973,6 @@
           <w:sz w:val="32"/>
           <w:szCs w:val="32"/>
         </w:rPr>
-        <w:t xml:space="preserve">: En esta vista se piden los datos para iniciar sesión como </w:t>
-      </w:r>
-      <w:r>
-        <w:rPr>
-          <w:sz w:val="32"/>
-          <w:szCs w:val="32"/>
-        </w:rPr>
-        <w:t>usuario</w:t>
-      </w:r>
-      <w:r>
-        <w:rPr>
-          <w:sz w:val="32"/>
-          <w:szCs w:val="32"/>
-        </w:rPr>
         <w:t xml:space="preserve"> o borrar un </w:t>
       </w:r>
       <w:r>
@@ -895,9 +1008,11 @@
       </w:pPr>
       <w:r>
         <w:rPr>
-          <w:sz w:val="32"/>
-          <w:szCs w:val="32"/>
-        </w:rPr>
+          <w:noProof/>
+          <w:sz w:val="32"/>
+          <w:szCs w:val="32"/>
+        </w:rPr>
+        <w:lastRenderedPageBreak/>
         <w:drawing>
           <wp:inline distT="0" distB="0" distL="0" distR="0" wp14:anchorId="0621BB13" wp14:editId="05C6E55B">
             <wp:extent cx="2195534" cy="1645876"/>
@@ -914,7 +1029,7 @@
                     <pic:cNvPicPr/>
                   </pic:nvPicPr>
                   <pic:blipFill>
-                    <a:blip r:embed="rId11"/>
+                    <a:blip r:embed="rId12"/>
                     <a:stretch>
                       <a:fillRect/>
                     </a:stretch>
@@ -943,6 +1058,7 @@
       </w:r>
       <w:r>
         <w:rPr>
+          <w:noProof/>
           <w:sz w:val="32"/>
           <w:szCs w:val="32"/>
         </w:rPr>
@@ -962,7 +1078,7 @@
                     <pic:cNvPicPr/>
                   </pic:nvPicPr>
                   <pic:blipFill>
-                    <a:blip r:embed="rId12"/>
+                    <a:blip r:embed="rId13"/>
                     <a:stretch>
                       <a:fillRect/>
                     </a:stretch>
@@ -1042,6 +1158,7 @@
       </w:pPr>
       <w:r>
         <w:rPr>
+          <w:noProof/>
           <w:sz w:val="32"/>
           <w:szCs w:val="32"/>
         </w:rPr>
@@ -1061,7 +1178,7 @@
                     <pic:cNvPicPr/>
                   </pic:nvPicPr>
                   <pic:blipFill>
-                    <a:blip r:embed="rId13"/>
+                    <a:blip r:embed="rId14"/>
                     <a:stretch>
                       <a:fillRect/>
                     </a:stretch>
@@ -1084,15 +1201,6 @@
     </w:p>
     <w:p>
       <w:pPr>
-        <w:jc w:val="center"/>
-        <w:rPr>
-          <w:sz w:val="32"/>
-          <w:szCs w:val="32"/>
-        </w:rPr>
-      </w:pPr>
-    </w:p>
-    <w:p>
-      <w:pPr>
         <w:rPr>
           <w:b/>
           <w:bCs/>
@@ -1104,10 +1212,10 @@
         <w:rPr>
           <w:b/>
           <w:bCs/>
+          <w:noProof/>
           <w:sz w:val="36"/>
           <w:szCs w:val="36"/>
         </w:rPr>
-        <w:lastRenderedPageBreak/>
         <w:drawing>
           <wp:inline distT="0" distB="0" distL="0" distR="0" wp14:anchorId="5A9A97D7" wp14:editId="77C00478">
             <wp:extent cx="2390140" cy="1785860"/>
@@ -1124,7 +1232,7 @@
                     <pic:cNvPicPr/>
                   </pic:nvPicPr>
                   <pic:blipFill>
-                    <a:blip r:embed="rId14"/>
+                    <a:blip r:embed="rId15"/>
                     <a:stretch>
                       <a:fillRect/>
                     </a:stretch>
@@ -1157,6 +1265,7 @@
         <w:rPr>
           <w:b/>
           <w:bCs/>
+          <w:noProof/>
           <w:sz w:val="36"/>
           <w:szCs w:val="36"/>
         </w:rPr>
@@ -1176,7 +1285,7 @@
                     <pic:cNvPicPr/>
                   </pic:nvPicPr>
                   <pic:blipFill>
-                    <a:blip r:embed="rId15"/>
+                    <a:blip r:embed="rId16"/>
                     <a:stretch>
                       <a:fillRect/>
                     </a:stretch>
@@ -1214,15 +1323,6 @@
           <w:szCs w:val="32"/>
         </w:rPr>
       </w:pPr>
-    </w:p>
-    <w:p>
-      <w:pPr>
-        <w:jc w:val="center"/>
-        <w:rPr>
-          <w:sz w:val="32"/>
-          <w:szCs w:val="32"/>
-        </w:rPr>
-      </w:pPr>
       <w:r>
         <w:rPr>
           <w:sz w:val="32"/>
@@ -1257,9 +1357,11 @@
       </w:pPr>
       <w:r>
         <w:rPr>
-          <w:sz w:val="32"/>
-          <w:szCs w:val="32"/>
-        </w:rPr>
+          <w:noProof/>
+          <w:sz w:val="32"/>
+          <w:szCs w:val="32"/>
+        </w:rPr>
+        <w:lastRenderedPageBreak/>
         <w:drawing>
           <wp:inline distT="0" distB="0" distL="0" distR="0" wp14:anchorId="491B13A8" wp14:editId="1B05D943">
             <wp:extent cx="2641600" cy="1993004"/>
@@ -1276,7 +1378,7 @@
                     <pic:cNvPicPr/>
                   </pic:nvPicPr>
                   <pic:blipFill>
-                    <a:blip r:embed="rId16"/>
+                    <a:blip r:embed="rId17"/>
                     <a:stretch>
                       <a:fillRect/>
                     </a:stretch>
@@ -1315,6 +1417,7 @@
       </w:pPr>
       <w:r>
         <w:rPr>
+          <w:noProof/>
           <w:sz w:val="32"/>
           <w:szCs w:val="32"/>
         </w:rPr>
@@ -1334,7 +1437,7 @@
                     <pic:cNvPicPr/>
                   </pic:nvPicPr>
                   <pic:blipFill>
-                    <a:blip r:embed="rId17"/>
+                    <a:blip r:embed="rId18"/>
                     <a:stretch>
                       <a:fillRect/>
                     </a:stretch>
@@ -1363,6 +1466,7 @@
       </w:r>
       <w:r>
         <w:rPr>
+          <w:noProof/>
           <w:sz w:val="32"/>
           <w:szCs w:val="32"/>
         </w:rPr>
@@ -1382,7 +1486,7 @@
                     <pic:cNvPicPr/>
                   </pic:nvPicPr>
                   <pic:blipFill>
-                    <a:blip r:embed="rId18"/>
+                    <a:blip r:embed="rId19"/>
                     <a:stretch>
                       <a:fillRect/>
                     </a:stretch>
@@ -1429,6 +1533,46 @@
     </w:p>
     <w:p>
       <w:pPr>
+        <w:rPr>
+          <w:sz w:val="32"/>
+          <w:szCs w:val="32"/>
+        </w:rPr>
+      </w:pPr>
+    </w:p>
+    <w:p>
+      <w:pPr>
+        <w:rPr>
+          <w:sz w:val="32"/>
+          <w:szCs w:val="32"/>
+        </w:rPr>
+      </w:pPr>
+    </w:p>
+    <w:p>
+      <w:pPr>
+        <w:rPr>
+          <w:sz w:val="32"/>
+          <w:szCs w:val="32"/>
+        </w:rPr>
+      </w:pPr>
+    </w:p>
+    <w:p>
+      <w:pPr>
+        <w:rPr>
+          <w:sz w:val="32"/>
+          <w:szCs w:val="32"/>
+        </w:rPr>
+      </w:pPr>
+    </w:p>
+    <w:p>
+      <w:pPr>
+        <w:rPr>
+          <w:sz w:val="32"/>
+          <w:szCs w:val="32"/>
+        </w:rPr>
+      </w:pPr>
+    </w:p>
+    <w:p>
+      <w:pPr>
         <w:jc w:val="center"/>
         <w:rPr>
           <w:b/>
@@ -1524,6 +1668,22 @@
           <w:sz w:val="32"/>
           <w:szCs w:val="32"/>
         </w:rPr>
+        <w:t>-Uso de herencia y clases abstractas</w:t>
+      </w:r>
+    </w:p>
+    <w:p>
+      <w:pPr>
+        <w:rPr>
+          <w:sz w:val="32"/>
+          <w:szCs w:val="32"/>
+        </w:rPr>
+      </w:pPr>
+      <w:r>
+        <w:rPr>
+          <w:sz w:val="32"/>
+          <w:szCs w:val="32"/>
+        </w:rPr>
+        <w:lastRenderedPageBreak/>
         <w:t>-</w:t>
       </w:r>
       <w:r>

</xml_diff>

<commit_message>
version with executable and test
</commit_message>
<xml_diff>
--- a/Documentacion Proyecto Jose Javier Galan.docx
+++ b/Documentacion Proyecto Jose Javier Galan.docx
@@ -5,37 +5,49 @@
     <w:p>
       <w:pPr>
         <w:rPr>
-          <w:color w:val="00B050"/>
-        </w:rPr>
-      </w:pPr>
-      <w:r>
-        <w:rPr>
-          <w:color w:val="00B050"/>
+          <w:color w:val="000000" w:themeColor="text1"/>
+        </w:rPr>
+      </w:pPr>
+      <w:r>
+        <w:rPr>
+          <w:color w:val="000000" w:themeColor="text1"/>
         </w:rPr>
         <w:t xml:space="preserve">Jose Javier Galan Salazar                                                                                     </w:t>
       </w:r>
       <w:r>
         <w:rPr>
-          <w:color w:val="00B050"/>
+          <w:color w:val="000000" w:themeColor="text1"/>
         </w:rPr>
         <w:t xml:space="preserve">                       1</w:t>
       </w:r>
       <w:r>
         <w:rPr>
-          <w:color w:val="00B050"/>
+          <w:color w:val="000000" w:themeColor="text1"/>
         </w:rPr>
         <w:t>ºDAM</w:t>
       </w:r>
     </w:p>
-    <w:p/>
-    <w:p/>
+    <w:p>
+      <w:pPr>
+        <w:rPr>
+          <w:color w:val="000000" w:themeColor="text1"/>
+        </w:rPr>
+      </w:pPr>
+    </w:p>
+    <w:p>
+      <w:pPr>
+        <w:rPr>
+          <w:color w:val="000000" w:themeColor="text1"/>
+        </w:rPr>
+      </w:pPr>
+    </w:p>
     <w:p>
       <w:pPr>
         <w:jc w:val="center"/>
         <w:rPr>
           <w:b/>
           <w:bCs/>
-          <w:color w:val="4472C4" w:themeColor="accent1"/>
+          <w:color w:val="000000" w:themeColor="text1"/>
           <w:sz w:val="40"/>
           <w:szCs w:val="40"/>
         </w:rPr>
@@ -44,7 +56,7 @@
         <w:rPr>
           <w:b/>
           <w:bCs/>
-          <w:color w:val="4472C4" w:themeColor="accent1"/>
+          <w:color w:val="000000" w:themeColor="text1"/>
           <w:sz w:val="40"/>
           <w:szCs w:val="40"/>
         </w:rPr>
@@ -54,7 +66,7 @@
         <w:rPr>
           <w:b/>
           <w:bCs/>
-          <w:color w:val="4472C4" w:themeColor="accent1"/>
+          <w:color w:val="000000" w:themeColor="text1"/>
           <w:sz w:val="40"/>
           <w:szCs w:val="40"/>
         </w:rPr>
@@ -72,28 +84,28 @@
     <w:p>
       <w:pPr>
         <w:rPr>
-          <w:sz w:val="32"/>
-          <w:szCs w:val="32"/>
-        </w:rPr>
-      </w:pPr>
-      <w:r>
-        <w:rPr>
-          <w:sz w:val="32"/>
-          <w:szCs w:val="32"/>
+          <w:sz w:val="28"/>
+          <w:szCs w:val="28"/>
+        </w:rPr>
+      </w:pPr>
+      <w:r>
+        <w:rPr>
+          <w:sz w:val="28"/>
+          <w:szCs w:val="28"/>
         </w:rPr>
         <w:t xml:space="preserve">Enlace a </w:t>
       </w:r>
       <w:r>
         <w:rPr>
-          <w:sz w:val="32"/>
-          <w:szCs w:val="32"/>
+          <w:sz w:val="28"/>
+          <w:szCs w:val="28"/>
         </w:rPr>
         <w:t>GitHub</w:t>
       </w:r>
       <w:r>
         <w:rPr>
-          <w:sz w:val="32"/>
-          <w:szCs w:val="32"/>
+          <w:sz w:val="28"/>
+          <w:szCs w:val="28"/>
         </w:rPr>
         <w:t xml:space="preserve">: </w:t>
       </w:r>
@@ -101,8 +113,8 @@
         <w:r>
           <w:rPr>
             <w:rStyle w:val="Hipervnculo"/>
-            <w:sz w:val="32"/>
-            <w:szCs w:val="32"/>
+            <w:sz w:val="28"/>
+            <w:szCs w:val="28"/>
           </w:rPr>
           <w:t>https://github.com/JoseJavier1801/Proyecto-Programacion-3-Trimestre</w:t>
         </w:r>
@@ -111,39 +123,23 @@
     <w:p>
       <w:pPr>
         <w:rPr>
-          <w:sz w:val="32"/>
-          <w:szCs w:val="32"/>
-        </w:rPr>
-      </w:pPr>
-      <w:r>
-        <w:rPr>
-          <w:sz w:val="32"/>
-          <w:szCs w:val="32"/>
-        </w:rPr>
-        <w:t xml:space="preserve">Enlace al </w:t>
-      </w:r>
-      <w:proofErr w:type="gramStart"/>
-      <w:r>
-        <w:rPr>
-          <w:sz w:val="32"/>
-          <w:szCs w:val="32"/>
-        </w:rPr>
-        <w:t>video :</w:t>
-      </w:r>
-      <w:proofErr w:type="gramEnd"/>
-      <w:r>
-        <w:rPr>
-          <w:sz w:val="32"/>
-          <w:szCs w:val="32"/>
-        </w:rPr>
-        <w:t xml:space="preserve"> </w:t>
+          <w:sz w:val="28"/>
+          <w:szCs w:val="28"/>
+        </w:rPr>
+      </w:pPr>
+      <w:r>
+        <w:rPr>
+          <w:sz w:val="28"/>
+          <w:szCs w:val="28"/>
+        </w:rPr>
+        <w:t xml:space="preserve">Enlace al video : </w:t>
       </w:r>
       <w:hyperlink r:id="rId5" w:history="1">
         <w:r>
           <w:rPr>
             <w:rStyle w:val="Hipervnculo"/>
-            <w:sz w:val="32"/>
-            <w:szCs w:val="32"/>
+            <w:sz w:val="28"/>
+            <w:szCs w:val="28"/>
           </w:rPr>
           <w:t>https://drive.google.com/file/d/1s-F2vZ1iCjQZ45FDjo7BE77aagM2WRM3/view?usp=share_link</w:t>
         </w:r>
@@ -152,30 +148,26 @@
     <w:p>
       <w:pPr>
         <w:rPr>
-          <w:sz w:val="32"/>
-          <w:szCs w:val="32"/>
-        </w:rPr>
-      </w:pPr>
-    </w:p>
-    <w:p>
-      <w:pPr>
-        <w:rPr>
-          <w:sz w:val="32"/>
-          <w:szCs w:val="32"/>
-        </w:rPr>
-      </w:pPr>
-    </w:p>
-    <w:p>
-      <w:pPr>
-        <w:rPr>
-          <w:sz w:val="32"/>
-          <w:szCs w:val="32"/>
-        </w:rPr>
-      </w:pPr>
-      <w:r>
-        <w:rPr>
-          <w:sz w:val="32"/>
-          <w:szCs w:val="32"/>
+          <w:sz w:val="28"/>
+          <w:szCs w:val="28"/>
+        </w:rPr>
+      </w:pPr>
+    </w:p>
+    <w:p>
+      <w:pPr>
+        <w:rPr>
+          <w:b/>
+          <w:bCs/>
+          <w:sz w:val="28"/>
+          <w:szCs w:val="28"/>
+        </w:rPr>
+      </w:pPr>
+      <w:r>
+        <w:rPr>
+          <w:b/>
+          <w:bCs/>
+          <w:sz w:val="28"/>
+          <w:szCs w:val="28"/>
         </w:rPr>
         <w:t>Modelo E-R y paso a tabla para diseño de Base de datos:</w:t>
       </w:r>
@@ -252,44 +244,55 @@
     <w:p>
       <w:pPr>
         <w:rPr>
-          <w:sz w:val="32"/>
-          <w:szCs w:val="32"/>
-        </w:rPr>
-      </w:pPr>
-    </w:p>
-    <w:p>
-      <w:pPr>
-        <w:rPr>
-          <w:sz w:val="32"/>
-          <w:szCs w:val="32"/>
-        </w:rPr>
-      </w:pPr>
-    </w:p>
-    <w:p>
-      <w:pPr>
-        <w:rPr>
-          <w:sz w:val="32"/>
-          <w:szCs w:val="32"/>
-        </w:rPr>
-      </w:pPr>
-    </w:p>
-    <w:p>
-      <w:pPr>
-        <w:rPr>
-          <w:sz w:val="32"/>
-          <w:szCs w:val="32"/>
-        </w:rPr>
-      </w:pPr>
-    </w:p>
-    <w:p>
-      <w:pPr>
-        <w:rPr>
-          <w:sz w:val="32"/>
-          <w:szCs w:val="32"/>
-        </w:rPr>
-      </w:pPr>
-      <w:r>
-        <w:rPr>
+          <w:sz w:val="28"/>
+          <w:szCs w:val="28"/>
+        </w:rPr>
+      </w:pPr>
+      <w:r>
+        <w:rPr>
+          <w:sz w:val="28"/>
+          <w:szCs w:val="28"/>
+        </w:rPr>
+        <w:t>Este modelo consiste  en 2 tablas 1:N y N:M, la primera relación la cual, un administrador gestiona 1 o varios productos, y la relación N:M donde los usuario compran los productos, dando una nueva tabla llamada carrito.</w:t>
+      </w:r>
+    </w:p>
+    <w:p>
+      <w:pPr>
+        <w:rPr>
+          <w:sz w:val="32"/>
+          <w:szCs w:val="32"/>
+        </w:rPr>
+      </w:pPr>
+    </w:p>
+    <w:p>
+      <w:pPr>
+        <w:rPr>
+          <w:sz w:val="32"/>
+          <w:szCs w:val="32"/>
+        </w:rPr>
+      </w:pPr>
+    </w:p>
+    <w:p>
+      <w:pPr>
+        <w:rPr>
+          <w:sz w:val="32"/>
+          <w:szCs w:val="32"/>
+        </w:rPr>
+      </w:pPr>
+    </w:p>
+    <w:p>
+      <w:pPr>
+        <w:rPr>
+          <w:b/>
+          <w:bCs/>
+          <w:sz w:val="32"/>
+          <w:szCs w:val="32"/>
+        </w:rPr>
+      </w:pPr>
+      <w:r>
+        <w:rPr>
+          <w:b/>
+          <w:bCs/>
           <w:sz w:val="32"/>
           <w:szCs w:val="32"/>
         </w:rPr>
@@ -311,10 +314,10 @@
           <w:szCs w:val="32"/>
         </w:rPr>
         <w:drawing>
-          <wp:inline distT="0" distB="0" distL="0" distR="0" wp14:anchorId="1EBF37B2" wp14:editId="16BB2C49">
-            <wp:extent cx="5400040" cy="2593975"/>
+          <wp:inline distT="0" distB="0" distL="0" distR="0" wp14:anchorId="02F6B1D7" wp14:editId="6B4D1E83">
+            <wp:extent cx="5400040" cy="2465705"/>
             <wp:effectExtent l="0" t="0" r="0" b="0"/>
-            <wp:docPr id="1384775907" name="Imagen 1" descr="Diagrama&#10;&#10;Descripción generada automáticamente"/>
+            <wp:docPr id="1951853466" name="Imagen 1" descr="Diagrama&#10;&#10;Descripción generada automáticamente"/>
             <wp:cNvGraphicFramePr>
               <a:graphicFrameLocks xmlns:a="http://schemas.openxmlformats.org/drawingml/2006/main" noChangeAspect="1"/>
             </wp:cNvGraphicFramePr>
@@ -322,7 +325,7 @@
               <a:graphicData uri="http://schemas.openxmlformats.org/drawingml/2006/picture">
                 <pic:pic xmlns:pic="http://schemas.openxmlformats.org/drawingml/2006/picture">
                   <pic:nvPicPr>
-                    <pic:cNvPr id="1384775907" name="Imagen 1" descr="Diagrama&#10;&#10;Descripción generada automáticamente"/>
+                    <pic:cNvPr id="1951853466" name="Imagen 1" descr="Diagrama&#10;&#10;Descripción generada automáticamente"/>
                     <pic:cNvPicPr/>
                   </pic:nvPicPr>
                   <pic:blipFill>
@@ -334,7 +337,7 @@
                   <pic:spPr>
                     <a:xfrm>
                       <a:off x="0" y="0"/>
-                      <a:ext cx="5400040" cy="2593975"/>
+                      <a:ext cx="5400040" cy="2465705"/>
                     </a:xfrm>
                     <a:prstGeom prst="rect">
                       <a:avLst/>
@@ -350,32 +353,51 @@
     <w:p>
       <w:pPr>
         <w:rPr>
-          <w:sz w:val="32"/>
-          <w:szCs w:val="32"/>
-        </w:rPr>
-      </w:pPr>
-      <w:r>
-        <w:rPr>
-          <w:sz w:val="32"/>
-          <w:szCs w:val="32"/>
+          <w:sz w:val="28"/>
+          <w:szCs w:val="28"/>
+        </w:rPr>
+      </w:pPr>
+      <w:r>
+        <w:rPr>
+          <w:sz w:val="28"/>
+          <w:szCs w:val="28"/>
+        </w:rPr>
+        <w:t>En el diagrama de clase muestra de forma mas detallada el funcionamiento del programa, en donde administrador y usuario heredan de persona, en el funcionamiento es igual que en el modelo E-R de la base de datos</w:t>
+      </w:r>
+    </w:p>
+    <w:p>
+      <w:pPr>
+        <w:rPr>
+          <w:sz w:val="28"/>
+          <w:szCs w:val="28"/>
+        </w:rPr>
+      </w:pPr>
+    </w:p>
+    <w:p>
+      <w:pPr>
+        <w:rPr>
+          <w:b/>
+          <w:bCs/>
+          <w:sz w:val="28"/>
+          <w:szCs w:val="28"/>
+        </w:rPr>
+      </w:pPr>
+      <w:r>
+        <w:rPr>
+          <w:b/>
+          <w:bCs/>
+          <w:sz w:val="28"/>
+          <w:szCs w:val="28"/>
         </w:rPr>
         <w:t>Diagrama de casos de uso:</w:t>
       </w:r>
     </w:p>
     <w:p>
       <w:pPr>
-        <w:rPr>
-          <w:sz w:val="32"/>
-          <w:szCs w:val="32"/>
-        </w:rPr>
-      </w:pPr>
-    </w:p>
-    <w:p>
-      <w:pPr>
-        <w:jc w:val="center"/>
-        <w:rPr>
-          <w:sz w:val="32"/>
-          <w:szCs w:val="32"/>
+        <w:jc w:val="center"/>
+        <w:rPr>
+          <w:sz w:val="28"/>
+          <w:szCs w:val="28"/>
         </w:rPr>
       </w:pPr>
       <w:r>
@@ -385,10 +407,10 @@
           <w:szCs w:val="32"/>
         </w:rPr>
         <w:drawing>
-          <wp:inline distT="0" distB="0" distL="0" distR="0" wp14:anchorId="47ECE5BF" wp14:editId="20369EAF">
-            <wp:extent cx="3246120" cy="4671832"/>
-            <wp:effectExtent l="0" t="0" r="0" b="0"/>
-            <wp:docPr id="1729298990" name="Imagen 1"/>
+          <wp:inline distT="0" distB="0" distL="0" distR="0" wp14:anchorId="3EA6FB1F" wp14:editId="5C0A6B6F">
+            <wp:extent cx="2906730" cy="4183380"/>
+            <wp:effectExtent l="0" t="0" r="8255" b="7620"/>
+            <wp:docPr id="1729298990" name="Imagen 1" descr="Diagrama&#10;&#10;Descripción generada automáticamente"/>
             <wp:cNvGraphicFramePr>
               <a:graphicFrameLocks xmlns:a="http://schemas.openxmlformats.org/drawingml/2006/main" noChangeAspect="1"/>
             </wp:cNvGraphicFramePr>
@@ -396,7 +418,7 @@
               <a:graphicData uri="http://schemas.openxmlformats.org/drawingml/2006/picture">
                 <pic:pic xmlns:pic="http://schemas.openxmlformats.org/drawingml/2006/picture">
                   <pic:nvPicPr>
-                    <pic:cNvPr id="0" name="Picture 1"/>
+                    <pic:cNvPr id="1729298990" name="Imagen 1" descr="Diagrama&#10;&#10;Descripción generada automáticamente"/>
                     <pic:cNvPicPr>
                       <a:picLocks noChangeAspect="1" noChangeArrowheads="1"/>
                     </pic:cNvPicPr>
@@ -417,7 +439,7 @@
                   <pic:spPr bwMode="auto">
                     <a:xfrm>
                       <a:off x="0" y="0"/>
-                      <a:ext cx="3266073" cy="4700548"/>
+                      <a:ext cx="2929714" cy="4216458"/>
                     </a:xfrm>
                     <a:prstGeom prst="rect">
                       <a:avLst/>
@@ -436,45 +458,35 @@
     </w:p>
     <w:p>
       <w:pPr>
-        <w:jc w:val="center"/>
-        <w:rPr>
-          <w:b/>
-          <w:bCs/>
-          <w:sz w:val="44"/>
-          <w:szCs w:val="44"/>
-        </w:rPr>
-      </w:pPr>
-    </w:p>
-    <w:p>
-      <w:pPr>
-        <w:jc w:val="center"/>
-        <w:rPr>
-          <w:b/>
-          <w:bCs/>
-          <w:sz w:val="44"/>
-          <w:szCs w:val="44"/>
-        </w:rPr>
-      </w:pPr>
-    </w:p>
-    <w:p>
-      <w:pPr>
-        <w:jc w:val="center"/>
-        <w:rPr>
-          <w:b/>
-          <w:bCs/>
-          <w:sz w:val="44"/>
-          <w:szCs w:val="44"/>
-        </w:rPr>
-      </w:pPr>
-    </w:p>
-    <w:p>
-      <w:pPr>
-        <w:jc w:val="center"/>
-        <w:rPr>
-          <w:b/>
-          <w:bCs/>
-          <w:sz w:val="44"/>
-          <w:szCs w:val="44"/>
+        <w:rPr>
+          <w:sz w:val="28"/>
+          <w:szCs w:val="28"/>
+        </w:rPr>
+      </w:pPr>
+      <w:r>
+        <w:rPr>
+          <w:sz w:val="28"/>
+          <w:szCs w:val="28"/>
+        </w:rPr>
+        <w:lastRenderedPageBreak/>
+        <w:t>En el diagrama de usos muestra que acciones pueden utilizar el usuario y el administrador.</w:t>
+      </w:r>
+    </w:p>
+    <w:p>
+      <w:pPr>
+        <w:jc w:val="center"/>
+        <w:rPr>
+          <w:sz w:val="32"/>
+          <w:szCs w:val="32"/>
+        </w:rPr>
+      </w:pPr>
+    </w:p>
+    <w:p>
+      <w:pPr>
+        <w:jc w:val="center"/>
+        <w:rPr>
+          <w:sz w:val="32"/>
+          <w:szCs w:val="32"/>
         </w:rPr>
       </w:pPr>
       <w:r>
@@ -551,42 +563,26 @@
       <w:pPr>
         <w:jc w:val="center"/>
         <w:rPr>
-          <w:sz w:val="32"/>
-          <w:szCs w:val="32"/>
-        </w:rPr>
-      </w:pPr>
-      <w:r>
-        <w:rPr>
-          <w:sz w:val="32"/>
-          <w:szCs w:val="32"/>
-        </w:rPr>
-        <w:t xml:space="preserve">Mi proyecto consiste en una tienda de compra de productos informáticos, que </w:t>
-      </w:r>
-      <w:proofErr w:type="spellStart"/>
-      <w:proofErr w:type="gramStart"/>
-      <w:r>
-        <w:rPr>
-          <w:sz w:val="32"/>
-          <w:szCs w:val="32"/>
-        </w:rPr>
-        <w:t>esta</w:t>
-      </w:r>
-      <w:proofErr w:type="spellEnd"/>
-      <w:r>
-        <w:rPr>
-          <w:sz w:val="32"/>
-          <w:szCs w:val="32"/>
-        </w:rPr>
-        <w:t xml:space="preserve"> compuesto</w:t>
-      </w:r>
-      <w:proofErr w:type="gramEnd"/>
-      <w:r>
-        <w:rPr>
-          <w:sz w:val="32"/>
-          <w:szCs w:val="32"/>
-        </w:rPr>
-        <w:t xml:space="preserve"> de administradores y usuarios, los administradores son los encargados de gestionar los productos de la tienda, mientras que los usuarios, pueden ver y comprar los productos existentes.</w:t>
-      </w:r>
+          <w:sz w:val="28"/>
+          <w:szCs w:val="28"/>
+        </w:rPr>
+      </w:pPr>
+      <w:r>
+        <w:rPr>
+          <w:sz w:val="28"/>
+          <w:szCs w:val="28"/>
+        </w:rPr>
+        <w:t>Mi proyecto consiste en una tienda de compra de productos informáticos, que esta compuesto de administradores y usuarios, los administradores son los encargados de gestionar los productos de la tienda, mientras que los usuarios, pueden ver y comprar los productos existentes.</w:t>
+      </w:r>
+    </w:p>
+    <w:p>
+      <w:pPr>
+        <w:jc w:val="center"/>
+        <w:rPr>
+          <w:sz w:val="32"/>
+          <w:szCs w:val="32"/>
+        </w:rPr>
+      </w:pPr>
     </w:p>
     <w:p>
       <w:pPr>
@@ -623,14 +619,14 @@
       <w:pPr>
         <w:jc w:val="center"/>
         <w:rPr>
-          <w:sz w:val="32"/>
-          <w:szCs w:val="32"/>
-        </w:rPr>
-      </w:pPr>
-      <w:r>
-        <w:rPr>
-          <w:sz w:val="32"/>
-          <w:szCs w:val="32"/>
+          <w:sz w:val="28"/>
+          <w:szCs w:val="28"/>
+        </w:rPr>
+      </w:pPr>
+      <w:r>
+        <w:rPr>
+          <w:sz w:val="28"/>
+          <w:szCs w:val="28"/>
         </w:rPr>
         <w:t>Para la realización de este proyecto, he utilizado las siguientes herramientas:</w:t>
       </w:r>
@@ -639,14 +635,14 @@
       <w:pPr>
         <w:jc w:val="center"/>
         <w:rPr>
-          <w:sz w:val="32"/>
-          <w:szCs w:val="32"/>
-        </w:rPr>
-      </w:pPr>
-      <w:r>
-        <w:rPr>
-          <w:sz w:val="32"/>
-          <w:szCs w:val="32"/>
+          <w:sz w:val="28"/>
+          <w:szCs w:val="28"/>
+        </w:rPr>
+      </w:pPr>
+      <w:r>
+        <w:rPr>
+          <w:sz w:val="28"/>
+          <w:szCs w:val="28"/>
         </w:rPr>
         <w:t>-Java: Como lenguaje de programación.</w:t>
       </w:r>
@@ -655,107 +651,66 @@
       <w:pPr>
         <w:jc w:val="center"/>
         <w:rPr>
-          <w:sz w:val="32"/>
-          <w:szCs w:val="32"/>
-        </w:rPr>
-      </w:pPr>
-      <w:r>
-        <w:rPr>
-          <w:sz w:val="32"/>
-          <w:szCs w:val="32"/>
-        </w:rPr>
-        <w:t xml:space="preserve">-Java FX y </w:t>
-      </w:r>
-      <w:proofErr w:type="spellStart"/>
-      <w:r>
-        <w:rPr>
-          <w:sz w:val="32"/>
-          <w:szCs w:val="32"/>
-        </w:rPr>
-        <w:t>SceneBuilder</w:t>
-      </w:r>
-      <w:proofErr w:type="spellEnd"/>
-      <w:r>
-        <w:rPr>
-          <w:sz w:val="32"/>
-          <w:szCs w:val="32"/>
-        </w:rPr>
-        <w:t>: Diseño de interfaces.</w:t>
-      </w:r>
-    </w:p>
-    <w:p>
-      <w:pPr>
-        <w:jc w:val="center"/>
-        <w:rPr>
-          <w:sz w:val="32"/>
-          <w:szCs w:val="32"/>
-        </w:rPr>
-      </w:pPr>
-      <w:r>
-        <w:rPr>
-          <w:sz w:val="32"/>
-          <w:szCs w:val="32"/>
+          <w:sz w:val="28"/>
+          <w:szCs w:val="28"/>
+        </w:rPr>
+      </w:pPr>
+      <w:r>
+        <w:rPr>
+          <w:sz w:val="28"/>
+          <w:szCs w:val="28"/>
+        </w:rPr>
+        <w:t>-Java FX y SceneBuilder: Diseño de interfaces.</w:t>
+      </w:r>
+    </w:p>
+    <w:p>
+      <w:pPr>
+        <w:jc w:val="center"/>
+        <w:rPr>
+          <w:sz w:val="28"/>
+          <w:szCs w:val="28"/>
+        </w:rPr>
+      </w:pPr>
+      <w:r>
+        <w:rPr>
+          <w:sz w:val="28"/>
+          <w:szCs w:val="28"/>
+        </w:rPr>
+        <w:t>-Git: Control de versiones.</w:t>
+      </w:r>
+    </w:p>
+    <w:p>
+      <w:pPr>
+        <w:jc w:val="center"/>
+        <w:rPr>
+          <w:sz w:val="28"/>
+          <w:szCs w:val="28"/>
+        </w:rPr>
+      </w:pPr>
+      <w:r>
+        <w:rPr>
+          <w:sz w:val="28"/>
+          <w:szCs w:val="28"/>
+        </w:rPr>
+        <w:t>-MySQL: Programa para la gestión de la base de datos.</w:t>
+      </w:r>
+    </w:p>
+    <w:p>
+      <w:pPr>
+        <w:jc w:val="center"/>
+        <w:rPr>
+          <w:sz w:val="28"/>
+          <w:szCs w:val="28"/>
+        </w:rPr>
+      </w:pPr>
+      <w:r>
+        <w:rPr>
+          <w:sz w:val="28"/>
+          <w:szCs w:val="28"/>
         </w:rPr>
         <w:lastRenderedPageBreak/>
-        <w:t>-Git: Control de versiones.</w:t>
-      </w:r>
-    </w:p>
-    <w:p>
-      <w:pPr>
-        <w:jc w:val="center"/>
-        <w:rPr>
-          <w:sz w:val="32"/>
-          <w:szCs w:val="32"/>
-        </w:rPr>
-      </w:pPr>
-      <w:r>
-        <w:rPr>
-          <w:sz w:val="32"/>
-          <w:szCs w:val="32"/>
-        </w:rPr>
-        <w:t>-MySQL: Programa para la gestión de la base de datos.</w:t>
-      </w:r>
-    </w:p>
-    <w:p>
-      <w:pPr>
-        <w:jc w:val="center"/>
-        <w:rPr>
-          <w:sz w:val="32"/>
-          <w:szCs w:val="32"/>
-        </w:rPr>
-      </w:pPr>
-      <w:r>
-        <w:rPr>
-          <w:sz w:val="32"/>
-          <w:szCs w:val="32"/>
-        </w:rPr>
-        <w:t>-</w:t>
-      </w:r>
-      <w:proofErr w:type="spellStart"/>
-      <w:r>
-        <w:rPr>
-          <w:sz w:val="32"/>
-          <w:szCs w:val="32"/>
-        </w:rPr>
-        <w:t>StackOverflow</w:t>
-      </w:r>
-      <w:proofErr w:type="spellEnd"/>
-      <w:r>
-        <w:rPr>
-          <w:sz w:val="32"/>
-          <w:szCs w:val="32"/>
-        </w:rPr>
-        <w:t xml:space="preserve">: para información sobre el uso de </w:t>
-      </w:r>
-      <w:proofErr w:type="spellStart"/>
-      <w:r>
-        <w:rPr>
-          <w:sz w:val="32"/>
-          <w:szCs w:val="32"/>
-        </w:rPr>
-        <w:t>TextInputDialog</w:t>
-      </w:r>
-      <w:proofErr w:type="spellEnd"/>
+        <w:t>-StackOverflow: para información sobre el uso de TextInputDialog</w:t>
+      </w:r>
     </w:p>
     <w:p>
       <w:pPr>
@@ -801,14 +756,14 @@
       <w:pPr>
         <w:jc w:val="center"/>
         <w:rPr>
-          <w:sz w:val="32"/>
-          <w:szCs w:val="32"/>
-        </w:rPr>
-      </w:pPr>
-      <w:r>
-        <w:rPr>
-          <w:sz w:val="32"/>
-          <w:szCs w:val="32"/>
+          <w:sz w:val="28"/>
+          <w:szCs w:val="28"/>
+        </w:rPr>
+      </w:pPr>
+      <w:r>
+        <w:rPr>
+          <w:sz w:val="28"/>
+          <w:szCs w:val="28"/>
         </w:rPr>
         <w:t>Al ejecutar el programa, se muestra el menú principal de la tienda, el cual tiene 3 secciones, inicio de sesión como administrador, usuario o registrarse como administrador o usuario.</w:t>
       </w:r>
@@ -925,14 +880,14 @@
       <w:pPr>
         <w:jc w:val="center"/>
         <w:rPr>
-          <w:sz w:val="32"/>
-          <w:szCs w:val="32"/>
-        </w:rPr>
-      </w:pPr>
-      <w:r>
-        <w:rPr>
-          <w:sz w:val="32"/>
-          <w:szCs w:val="32"/>
+          <w:sz w:val="28"/>
+          <w:szCs w:val="28"/>
+        </w:rPr>
+      </w:pPr>
+      <w:r>
+        <w:rPr>
+          <w:sz w:val="28"/>
+          <w:szCs w:val="28"/>
         </w:rPr>
         <w:t>-Inicio de sesión de administrador: En esta vista se piden los datos para iniciar sesión como administrador o borrar un administrador existente.</w:t>
       </w:r>
@@ -941,53 +896,60 @@
       <w:pPr>
         <w:jc w:val="center"/>
         <w:rPr>
-          <w:sz w:val="32"/>
-          <w:szCs w:val="32"/>
-        </w:rPr>
-      </w:pPr>
-    </w:p>
-    <w:p>
-      <w:pPr>
-        <w:jc w:val="center"/>
-        <w:rPr>
-          <w:sz w:val="32"/>
-          <w:szCs w:val="32"/>
-        </w:rPr>
-      </w:pPr>
-      <w:r>
-        <w:rPr>
-          <w:sz w:val="32"/>
-          <w:szCs w:val="32"/>
+          <w:sz w:val="28"/>
+          <w:szCs w:val="28"/>
+        </w:rPr>
+      </w:pPr>
+    </w:p>
+    <w:p>
+      <w:pPr>
+        <w:jc w:val="center"/>
+        <w:rPr>
+          <w:sz w:val="32"/>
+          <w:szCs w:val="32"/>
+        </w:rPr>
+      </w:pPr>
+      <w:r>
+        <w:rPr>
+          <w:sz w:val="28"/>
+          <w:szCs w:val="28"/>
         </w:rPr>
         <w:t xml:space="preserve">-Inicio de sesión de usuario: En esta vista se piden los datos para iniciar sesión como </w:t>
       </w:r>
       <w:r>
         <w:rPr>
-          <w:sz w:val="32"/>
-          <w:szCs w:val="32"/>
+          <w:sz w:val="28"/>
+          <w:szCs w:val="28"/>
         </w:rPr>
         <w:t>usuario</w:t>
       </w:r>
       <w:r>
         <w:rPr>
-          <w:sz w:val="32"/>
-          <w:szCs w:val="32"/>
+          <w:sz w:val="28"/>
+          <w:szCs w:val="28"/>
         </w:rPr>
         <w:t xml:space="preserve"> o borrar un </w:t>
       </w:r>
       <w:r>
         <w:rPr>
-          <w:sz w:val="32"/>
-          <w:szCs w:val="32"/>
+          <w:sz w:val="28"/>
+          <w:szCs w:val="28"/>
         </w:rPr>
         <w:t xml:space="preserve">usuario </w:t>
       </w:r>
       <w:r>
         <w:rPr>
-          <w:sz w:val="32"/>
-          <w:szCs w:val="32"/>
-        </w:rPr>
-        <w:t>existente.</w:t>
+          <w:sz w:val="28"/>
+          <w:szCs w:val="28"/>
+        </w:rPr>
+        <w:t>existente</w:t>
+      </w:r>
+      <w:r>
+        <w:rPr>
+          <w:sz w:val="32"/>
+          <w:szCs w:val="32"/>
+        </w:rPr>
+        <w:t>.</w:t>
       </w:r>
     </w:p>
     <w:p>
@@ -1012,7 +974,6 @@
           <w:sz w:val="32"/>
           <w:szCs w:val="32"/>
         </w:rPr>
-        <w:lastRenderedPageBreak/>
         <w:drawing>
           <wp:inline distT="0" distB="0" distL="0" distR="0" wp14:anchorId="0621BB13" wp14:editId="05C6E55B">
             <wp:extent cx="2195534" cy="1645876"/>
@@ -1109,34 +1070,34 @@
     </w:p>
     <w:p>
       <w:pPr>
-        <w:jc w:val="center"/>
-        <w:rPr>
-          <w:sz w:val="32"/>
-          <w:szCs w:val="32"/>
-        </w:rPr>
-      </w:pPr>
-      <w:r>
-        <w:rPr>
-          <w:sz w:val="32"/>
-          <w:szCs w:val="32"/>
-        </w:rPr>
-        <w:t xml:space="preserve">-Dentro de la vista de administrador vemos que tiene el CRUD de </w:t>
-      </w:r>
-      <w:proofErr w:type="gramStart"/>
-      <w:r>
-        <w:rPr>
-          <w:sz w:val="32"/>
-          <w:szCs w:val="32"/>
-        </w:rPr>
-        <w:t>productos(</w:t>
-      </w:r>
-      <w:proofErr w:type="gramEnd"/>
-      <w:r>
-        <w:rPr>
-          <w:sz w:val="32"/>
-          <w:szCs w:val="32"/>
-        </w:rPr>
-        <w:t>completamente funcional),una tabla que muestra todos los productos almacenados, y una opción para modificar los datos del administrador.</w:t>
+        <w:rPr>
+          <w:sz w:val="32"/>
+          <w:szCs w:val="32"/>
+        </w:rPr>
+      </w:pPr>
+    </w:p>
+    <w:p>
+      <w:pPr>
+        <w:rPr>
+          <w:sz w:val="32"/>
+          <w:szCs w:val="32"/>
+        </w:rPr>
+      </w:pPr>
+    </w:p>
+    <w:p>
+      <w:pPr>
+        <w:jc w:val="center"/>
+        <w:rPr>
+          <w:sz w:val="28"/>
+          <w:szCs w:val="28"/>
+        </w:rPr>
+      </w:pPr>
+      <w:r>
+        <w:rPr>
+          <w:sz w:val="28"/>
+          <w:szCs w:val="28"/>
+        </w:rPr>
+        <w:t>-Dentro de la vista de administrador vemos que tiene el CRUD de productos(completamente funcional),una tabla que muestra todos los productos almacenados, y una opción para modificar los datos del administrador.</w:t>
       </w:r>
     </w:p>
     <w:p>
@@ -1319,14 +1280,14 @@
       <w:pPr>
         <w:jc w:val="center"/>
         <w:rPr>
-          <w:sz w:val="32"/>
-          <w:szCs w:val="32"/>
-        </w:rPr>
-      </w:pPr>
-      <w:r>
-        <w:rPr>
-          <w:sz w:val="32"/>
-          <w:szCs w:val="32"/>
+          <w:sz w:val="28"/>
+          <w:szCs w:val="28"/>
+        </w:rPr>
+      </w:pPr>
+      <w:r>
+        <w:rPr>
+          <w:sz w:val="28"/>
+          <w:szCs w:val="28"/>
         </w:rPr>
         <w:t>-Dentro de la vista de usuario:</w:t>
       </w:r>
@@ -1335,14 +1296,14 @@
       <w:pPr>
         <w:jc w:val="center"/>
         <w:rPr>
-          <w:sz w:val="32"/>
-          <w:szCs w:val="32"/>
-        </w:rPr>
-      </w:pPr>
-      <w:r>
-        <w:rPr>
-          <w:sz w:val="32"/>
-          <w:szCs w:val="32"/>
+          <w:sz w:val="28"/>
+          <w:szCs w:val="28"/>
+        </w:rPr>
+      </w:pPr>
+      <w:r>
+        <w:rPr>
+          <w:sz w:val="28"/>
+          <w:szCs w:val="28"/>
         </w:rPr>
         <w:t>El usuario podrá añadir productos al carrito, mirar el carrito con los productos y modificar sus datos.</w:t>
       </w:r>
@@ -1361,7 +1322,6 @@
           <w:sz w:val="32"/>
           <w:szCs w:val="32"/>
         </w:rPr>
-        <w:lastRenderedPageBreak/>
         <w:drawing>
           <wp:inline distT="0" distB="0" distL="0" distR="0" wp14:anchorId="491B13A8" wp14:editId="1B05D943">
             <wp:extent cx="2641600" cy="1993004"/>
@@ -1525,54 +1485,6 @@
     </w:p>
     <w:p>
       <w:pPr>
-        <w:rPr>
-          <w:sz w:val="32"/>
-          <w:szCs w:val="32"/>
-        </w:rPr>
-      </w:pPr>
-    </w:p>
-    <w:p>
-      <w:pPr>
-        <w:rPr>
-          <w:sz w:val="32"/>
-          <w:szCs w:val="32"/>
-        </w:rPr>
-      </w:pPr>
-    </w:p>
-    <w:p>
-      <w:pPr>
-        <w:rPr>
-          <w:sz w:val="32"/>
-          <w:szCs w:val="32"/>
-        </w:rPr>
-      </w:pPr>
-    </w:p>
-    <w:p>
-      <w:pPr>
-        <w:rPr>
-          <w:sz w:val="32"/>
-          <w:szCs w:val="32"/>
-        </w:rPr>
-      </w:pPr>
-    </w:p>
-    <w:p>
-      <w:pPr>
-        <w:rPr>
-          <w:sz w:val="32"/>
-          <w:szCs w:val="32"/>
-        </w:rPr>
-      </w:pPr>
-    </w:p>
-    <w:p>
-      <w:pPr>
-        <w:rPr>
-          <w:sz w:val="32"/>
-          <w:szCs w:val="32"/>
-        </w:rPr>
-      </w:pPr>
-    </w:p>
-    <w:p>
-      <w:pPr>
         <w:jc w:val="center"/>
         <w:rPr>
           <w:b/>
@@ -1581,7 +1493,6 @@
           <w:szCs w:val="44"/>
         </w:rPr>
       </w:pPr>
-      <w:proofErr w:type="gramStart"/>
       <w:r>
         <w:rPr>
           <w:b/>
@@ -1591,7 +1502,6 @@
         </w:rPr>
         <w:t>ASPECTOS A DESTACAR</w:t>
       </w:r>
-      <w:proofErr w:type="gramEnd"/>
     </w:p>
     <w:p>
       <w:pPr>
@@ -1607,51 +1517,35 @@
     <w:p>
       <w:pPr>
         <w:rPr>
-          <w:sz w:val="32"/>
-          <w:szCs w:val="32"/>
-        </w:rPr>
-      </w:pPr>
-      <w:r>
-        <w:rPr>
-          <w:sz w:val="32"/>
-          <w:szCs w:val="32"/>
+          <w:sz w:val="28"/>
+          <w:szCs w:val="28"/>
+        </w:rPr>
+      </w:pPr>
+      <w:r>
+        <w:rPr>
+          <w:sz w:val="28"/>
+          <w:szCs w:val="28"/>
         </w:rPr>
         <w:t xml:space="preserve">-Uso de </w:t>
       </w:r>
       <w:r>
         <w:rPr>
-          <w:sz w:val="32"/>
-          <w:szCs w:val="32"/>
+          <w:sz w:val="28"/>
+          <w:szCs w:val="28"/>
         </w:rPr>
         <w:t>patrón</w:t>
       </w:r>
       <w:r>
         <w:rPr>
-          <w:sz w:val="32"/>
-          <w:szCs w:val="32"/>
-        </w:rPr>
-        <w:t xml:space="preserve"> </w:t>
-      </w:r>
-      <w:proofErr w:type="spellStart"/>
-      <w:r>
-        <w:rPr>
-          <w:sz w:val="32"/>
-          <w:szCs w:val="32"/>
-        </w:rPr>
-        <w:t>singleton</w:t>
-      </w:r>
-      <w:proofErr w:type="spellEnd"/>
-      <w:r>
-        <w:rPr>
-          <w:sz w:val="32"/>
-          <w:szCs w:val="32"/>
-        </w:rPr>
-        <w:t xml:space="preserve"> en los DAOS</w:t>
-      </w:r>
-      <w:r>
-        <w:rPr>
-          <w:sz w:val="32"/>
-          <w:szCs w:val="32"/>
+          <w:sz w:val="28"/>
+          <w:szCs w:val="28"/>
+        </w:rPr>
+        <w:t xml:space="preserve"> singleton en los DAOS</w:t>
+      </w:r>
+      <w:r>
+        <w:rPr>
+          <w:sz w:val="28"/>
+          <w:szCs w:val="28"/>
         </w:rPr>
         <w:t>.</w:t>
       </w:r>
@@ -1659,14 +1553,14 @@
     <w:p>
       <w:pPr>
         <w:rPr>
-          <w:sz w:val="32"/>
-          <w:szCs w:val="32"/>
-        </w:rPr>
-      </w:pPr>
-      <w:r>
-        <w:rPr>
-          <w:sz w:val="32"/>
-          <w:szCs w:val="32"/>
+          <w:sz w:val="28"/>
+          <w:szCs w:val="28"/>
+        </w:rPr>
+      </w:pPr>
+      <w:r>
+        <w:rPr>
+          <w:sz w:val="28"/>
+          <w:szCs w:val="28"/>
         </w:rPr>
         <w:t>-Uso de herencia y clases abstractas</w:t>
       </w:r>
@@ -1674,22 +1568,21 @@
     <w:p>
       <w:pPr>
         <w:rPr>
-          <w:sz w:val="32"/>
-          <w:szCs w:val="32"/>
-        </w:rPr>
-      </w:pPr>
-      <w:r>
-        <w:rPr>
-          <w:sz w:val="32"/>
-          <w:szCs w:val="32"/>
-        </w:rPr>
-        <w:lastRenderedPageBreak/>
+          <w:sz w:val="28"/>
+          <w:szCs w:val="28"/>
+        </w:rPr>
+      </w:pPr>
+      <w:r>
+        <w:rPr>
+          <w:sz w:val="28"/>
+          <w:szCs w:val="28"/>
+        </w:rPr>
         <w:t>-</w:t>
       </w:r>
       <w:r>
         <w:rPr>
-          <w:sz w:val="32"/>
-          <w:szCs w:val="32"/>
+          <w:sz w:val="28"/>
+          <w:szCs w:val="28"/>
         </w:rPr>
         <w:t>Verificación de datos insertados mediante expresiones lógicas.</w:t>
       </w:r>
@@ -1697,14 +1590,14 @@
     <w:p>
       <w:pPr>
         <w:rPr>
-          <w:sz w:val="32"/>
-          <w:szCs w:val="32"/>
-        </w:rPr>
-      </w:pPr>
-      <w:r>
-        <w:rPr>
-          <w:sz w:val="32"/>
-          <w:szCs w:val="32"/>
+          <w:sz w:val="28"/>
+          <w:szCs w:val="28"/>
+        </w:rPr>
+      </w:pPr>
+      <w:r>
+        <w:rPr>
+          <w:sz w:val="28"/>
+          <w:szCs w:val="28"/>
         </w:rPr>
         <w:t>-Encriptación de contraseña para su almacenamiento en la base de datos.</w:t>
       </w:r>
@@ -1712,14 +1605,14 @@
     <w:p>
       <w:pPr>
         <w:rPr>
-          <w:sz w:val="32"/>
-          <w:szCs w:val="32"/>
-        </w:rPr>
-      </w:pPr>
-      <w:r>
-        <w:rPr>
-          <w:sz w:val="32"/>
-          <w:szCs w:val="32"/>
+          <w:sz w:val="28"/>
+          <w:szCs w:val="28"/>
+        </w:rPr>
+      </w:pPr>
+      <w:r>
+        <w:rPr>
+          <w:sz w:val="28"/>
+          <w:szCs w:val="28"/>
         </w:rPr>
         <w:t>-Diseño sencillo para un sencillo uso de la aplicación.</w:t>
       </w:r>
@@ -1771,48 +1664,45 @@
     </w:p>
     <w:p>
       <w:pPr>
-        <w:jc w:val="center"/>
-        <w:rPr>
-          <w:sz w:val="32"/>
-          <w:szCs w:val="32"/>
-        </w:rPr>
-      </w:pPr>
-      <w:r>
-        <w:rPr>
-          <w:sz w:val="32"/>
-          <w:szCs w:val="32"/>
+        <w:rPr>
+          <w:sz w:val="28"/>
+          <w:szCs w:val="28"/>
+        </w:rPr>
+      </w:pPr>
+      <w:r>
+        <w:rPr>
+          <w:sz w:val="28"/>
+          <w:szCs w:val="28"/>
         </w:rPr>
         <w:t>-Filtro para buscar productos, por más vendidos, mejor valorados…</w:t>
       </w:r>
     </w:p>
     <w:p>
       <w:pPr>
-        <w:jc w:val="center"/>
-        <w:rPr>
-          <w:sz w:val="32"/>
-          <w:szCs w:val="32"/>
-        </w:rPr>
-      </w:pPr>
-      <w:r>
-        <w:rPr>
-          <w:sz w:val="32"/>
-          <w:szCs w:val="32"/>
+        <w:rPr>
+          <w:sz w:val="28"/>
+          <w:szCs w:val="28"/>
+        </w:rPr>
+      </w:pPr>
+      <w:r>
+        <w:rPr>
+          <w:sz w:val="28"/>
+          <w:szCs w:val="28"/>
         </w:rPr>
         <w:t>-valoración de productos</w:t>
       </w:r>
     </w:p>
     <w:p>
       <w:pPr>
-        <w:jc w:val="center"/>
-        <w:rPr>
-          <w:sz w:val="32"/>
-          <w:szCs w:val="32"/>
-        </w:rPr>
-      </w:pPr>
-      <w:r>
-        <w:rPr>
-          <w:sz w:val="32"/>
-          <w:szCs w:val="32"/>
+        <w:rPr>
+          <w:sz w:val="28"/>
+          <w:szCs w:val="28"/>
+        </w:rPr>
+      </w:pPr>
+      <w:r>
+        <w:rPr>
+          <w:sz w:val="28"/>
+          <w:szCs w:val="28"/>
         </w:rPr>
         <w:t>-implementación de método de pago real.</w:t>
       </w:r>
@@ -1820,40 +1710,6 @@
     <w:p>
       <w:pPr>
         <w:jc w:val="center"/>
-        <w:rPr>
-          <w:sz w:val="32"/>
-          <w:szCs w:val="32"/>
-        </w:rPr>
-      </w:pPr>
-    </w:p>
-    <w:p>
-      <w:pPr>
-        <w:jc w:val="center"/>
-        <w:rPr>
-          <w:sz w:val="32"/>
-          <w:szCs w:val="32"/>
-        </w:rPr>
-      </w:pPr>
-    </w:p>
-    <w:p>
-      <w:pPr>
-        <w:rPr>
-          <w:sz w:val="32"/>
-          <w:szCs w:val="32"/>
-        </w:rPr>
-      </w:pPr>
-    </w:p>
-    <w:p>
-      <w:pPr>
-        <w:jc w:val="center"/>
-        <w:rPr>
-          <w:sz w:val="32"/>
-          <w:szCs w:val="32"/>
-        </w:rPr>
-      </w:pPr>
-    </w:p>
-    <w:p>
-      <w:pPr>
         <w:rPr>
           <w:sz w:val="32"/>
           <w:szCs w:val="32"/>

</xml_diff>